<commit_message>
added 1.2.1, 1.2.2, 1.2.3
</commit_message>
<xml_diff>
--- a/Software Requirements Specifications.docx
+++ b/Software Requirements Specifications.docx
@@ -341,8 +341,163 @@
           </w:p>
         </w:tc>
       </w:tr>
+      <w:tr>
+        <w:tc>
+          <w:tcPr>
+            <w:tcW w:w="4675" w:type="dxa"/>
+          </w:tcPr>
+          <w:p>
+            <w:r>
+              <w:t>Sun</w:t>
+            </w:r>
+          </w:p>
+        </w:tc>
+        <w:tc>
+          <w:tcPr>
+            <w:tcW w:w="4675" w:type="dxa"/>
+          </w:tcPr>
+          <w:p>
+            <w:r>
+              <w:t>Sunday</w:t>
+            </w:r>
+          </w:p>
+        </w:tc>
+      </w:tr>
+      <w:tr>
+        <w:tc>
+          <w:tcPr>
+            <w:tcW w:w="4675" w:type="dxa"/>
+          </w:tcPr>
+          <w:p>
+            <w:r>
+              <w:t>Mon</w:t>
+            </w:r>
+          </w:p>
+        </w:tc>
+        <w:tc>
+          <w:tcPr>
+            <w:tcW w:w="4675" w:type="dxa"/>
+          </w:tcPr>
+          <w:p>
+            <w:r>
+              <w:t>Monday</w:t>
+            </w:r>
+          </w:p>
+        </w:tc>
+      </w:tr>
+      <w:tr>
+        <w:tc>
+          <w:tcPr>
+            <w:tcW w:w="4675" w:type="dxa"/>
+          </w:tcPr>
+          <w:p>
+            <w:r>
+              <w:t>Tues</w:t>
+            </w:r>
+          </w:p>
+        </w:tc>
+        <w:tc>
+          <w:tcPr>
+            <w:tcW w:w="4675" w:type="dxa"/>
+          </w:tcPr>
+          <w:p>
+            <w:r>
+              <w:t>Tuesday</w:t>
+            </w:r>
+          </w:p>
+        </w:tc>
+      </w:tr>
+      <w:tr>
+        <w:tc>
+          <w:tcPr>
+            <w:tcW w:w="4675" w:type="dxa"/>
+          </w:tcPr>
+          <w:p>
+            <w:r>
+              <w:t>Wed</w:t>
+            </w:r>
+          </w:p>
+        </w:tc>
+        <w:tc>
+          <w:tcPr>
+            <w:tcW w:w="4675" w:type="dxa"/>
+          </w:tcPr>
+          <w:p>
+            <w:r>
+              <w:t>Wednesday</w:t>
+            </w:r>
+          </w:p>
+        </w:tc>
+      </w:tr>
+      <w:tr>
+        <w:tc>
+          <w:tcPr>
+            <w:tcW w:w="4675" w:type="dxa"/>
+          </w:tcPr>
+          <w:p>
+            <w:proofErr w:type="spellStart"/>
+            <w:r>
+              <w:t>Thur</w:t>
+            </w:r>
+            <w:proofErr w:type="spellEnd"/>
+          </w:p>
+        </w:tc>
+        <w:tc>
+          <w:tcPr>
+            <w:tcW w:w="4675" w:type="dxa"/>
+          </w:tcPr>
+          <w:p>
+            <w:r>
+              <w:t>Thursday</w:t>
+            </w:r>
+          </w:p>
+        </w:tc>
+      </w:tr>
+      <w:tr>
+        <w:tc>
+          <w:tcPr>
+            <w:tcW w:w="4675" w:type="dxa"/>
+          </w:tcPr>
+          <w:p>
+            <w:r>
+              <w:t>Fri</w:t>
+            </w:r>
+          </w:p>
+        </w:tc>
+        <w:tc>
+          <w:tcPr>
+            <w:tcW w:w="4675" w:type="dxa"/>
+          </w:tcPr>
+          <w:p>
+            <w:r>
+              <w:t>Friday</w:t>
+            </w:r>
+          </w:p>
+        </w:tc>
+      </w:tr>
+      <w:tr>
+        <w:tc>
+          <w:tcPr>
+            <w:tcW w:w="4675" w:type="dxa"/>
+          </w:tcPr>
+          <w:p>
+            <w:r>
+              <w:t>Sat</w:t>
+            </w:r>
+          </w:p>
+        </w:tc>
+        <w:tc>
+          <w:tcPr>
+            <w:tcW w:w="4675" w:type="dxa"/>
+          </w:tcPr>
+          <w:p>
+            <w:r>
+              <w:t>Saturday</w:t>
+            </w:r>
+          </w:p>
+        </w:tc>
+      </w:tr>
     </w:tbl>
-    <w:p/>
     <w:p/>
     <w:p>
       <w:pPr>
@@ -372,91 +527,7 @@
         </w:numPr>
       </w:pPr>
       <w:r>
-        <w:t>The m</w:t>
-      </w:r>
-      <w:r>
-        <w:t>onth</w:t>
-      </w:r>
-      <w:r>
-        <w:t xml:space="preserve">ly </w:t>
-      </w:r>
-      <w:r>
-        <w:t>view</w:t>
-      </w:r>
-      <w:r>
-        <w:t xml:space="preserve"> </w:t>
-      </w:r>
-      <w:r>
-        <w:t>sho</w:t>
-      </w:r>
-      <w:r>
-        <w:t xml:space="preserve">ws </w:t>
-      </w:r>
-      <w:r>
-        <w:t>all</w:t>
-      </w:r>
-      <w:r>
-        <w:t xml:space="preserve"> </w:t>
-      </w:r>
-      <w:r>
-        <w:t>days</w:t>
-      </w:r>
-      <w:r>
-        <w:t xml:space="preserve"> </w:t>
-      </w:r>
-      <w:r>
-        <w:t>in</w:t>
-      </w:r>
-      <w:r>
-        <w:t xml:space="preserve"> </w:t>
-      </w:r>
-      <w:r>
-        <w:t>a</w:t>
-      </w:r>
-      <w:r>
-        <w:t xml:space="preserve"> </w:t>
-      </w:r>
-      <w:r>
-        <w:t>month,</w:t>
-      </w:r>
-      <w:r>
-        <w:t xml:space="preserve"> </w:t>
-      </w:r>
-      <w:r>
-        <w:t>and</w:t>
-      </w:r>
-      <w:r>
-        <w:t xml:space="preserve"> e</w:t>
-      </w:r>
-      <w:r>
-        <w:t>vent</w:t>
-      </w:r>
-      <w:r>
-        <w:t xml:space="preserve"> </w:t>
-      </w:r>
-      <w:r>
-        <w:t>snippet</w:t>
-      </w:r>
-      <w:r>
-        <w:t xml:space="preserve"> </w:t>
-      </w:r>
-      <w:r>
-        <w:t>for</w:t>
-      </w:r>
-      <w:r>
-        <w:t xml:space="preserve"> </w:t>
-      </w:r>
-      <w:r>
-        <w:t>each</w:t>
-      </w:r>
-      <w:r>
-        <w:t xml:space="preserve"> </w:t>
-      </w:r>
-      <w:r>
-        <w:t>day</w:t>
-      </w:r>
-      <w:r>
-        <w:t>.</w:t>
+        <w:t>The monthly view shows all days in a month, and event snippet for each day.</w:t>
       </w:r>
     </w:p>
     <w:p>
@@ -553,6 +624,8 @@
       <w:pPr>
         <w:ind w:left="720"/>
       </w:pPr>
+      <w:bookmarkStart w:id="0" w:name="_GoBack"/>
+      <w:bookmarkEnd w:id="0"/>
     </w:p>
     <w:p>
       <w:pPr>
@@ -599,6 +672,7 @@
         </w:numPr>
       </w:pPr>
       <w:r>
+        <w:lastRenderedPageBreak/>
         <w:t>The system should display a symbol for days when an event will occur.</w:t>
       </w:r>
     </w:p>
@@ -639,11 +713,142 @@
       </w:r>
     </w:p>
     <w:p>
-      <w:pPr>
-        <w:pStyle w:val="ListParagraph"/>
-        <w:ind w:left="1080"/>
-      </w:pPr>
-    </w:p>
+      <w:r>
+        <w:t>3.</w:t>
+      </w:r>
+      <w:r>
+        <w:tab/>
+      </w:r>
+      <w:r>
+        <w:t>Add an event with starting and ending time</w:t>
+      </w:r>
+    </w:p>
+    <w:p>
+      <w:pPr>
+        <w:ind w:firstLine="720"/>
+      </w:pPr>
+      <w:r>
+        <w:t xml:space="preserve">3.1 </w:t>
+      </w:r>
+      <w:r>
+        <w:t>The system should allow the user to add an event</w:t>
+      </w:r>
+    </w:p>
+    <w:p>
+      <w:pPr>
+        <w:ind w:firstLine="720"/>
+      </w:pPr>
+      <w:r>
+        <w:t>3.2</w:t>
+      </w:r>
+      <w:r>
+        <w:t xml:space="preserve"> The system should prompt the user for a starting time before adding an event</w:t>
+      </w:r>
+    </w:p>
+    <w:p>
+      <w:pPr>
+        <w:ind w:firstLine="720"/>
+      </w:pPr>
+      <w:r>
+        <w:t>3.3</w:t>
+      </w:r>
+      <w:r>
+        <w:t xml:space="preserve"> The system should prompt the user for an ending time before adding an event</w:t>
+      </w:r>
+    </w:p>
+    <w:p>
+      <w:pPr>
+        <w:ind w:firstLine="720"/>
+      </w:pPr>
+      <w:r>
+        <w:t>3.</w:t>
+      </w:r>
+      <w:r>
+        <w:t>4 The system should output a success message after an event has been successfully added</w:t>
+      </w:r>
+    </w:p>
+    <w:p>
+      <w:pPr>
+        <w:ind w:firstLine="720"/>
+      </w:pPr>
+      <w:r>
+        <w:t>3.5 The system should display the event on the calendar</w:t>
+      </w:r>
+    </w:p>
+    <w:p>
+      <w:r>
+        <w:t>4.</w:t>
+      </w:r>
+      <w:r>
+        <w:tab/>
+      </w:r>
+      <w:r>
+        <w:t>Check time conflicts when adding events</w:t>
+      </w:r>
+    </w:p>
+    <w:p>
+      <w:r>
+        <w:tab/>
+        <w:t>4.1 The system should check if there are time conflicts before outputting a success message</w:t>
+      </w:r>
+    </w:p>
+    <w:p>
+      <w:r>
+        <w:tab/>
+        <w:t>4.2 The system should check if there are date conflicts before outputting a success message</w:t>
+      </w:r>
+    </w:p>
+    <w:p>
+      <w:pPr>
+        <w:ind w:left="720"/>
+      </w:pPr>
+      <w:r>
+        <w:t>4.3 The system should warn the user if there is another event too close to the event that is being added</w:t>
+      </w:r>
+    </w:p>
+    <w:p>
+      <w:r>
+        <w:t>5.</w:t>
+      </w:r>
+      <w:r>
+        <w:tab/>
+        <w:t xml:space="preserve">Add weekly periodical events </w:t>
+      </w:r>
+    </w:p>
+    <w:p>
+      <w:r>
+        <w:tab/>
+        <w:t>5.1 The system should allow the user to add events to reoccur periodically during the weeks</w:t>
+      </w:r>
+    </w:p>
+    <w:p>
+      <w:r>
+        <w:tab/>
+        <w:t xml:space="preserve">5.2 </w:t>
+      </w:r>
+      <w:r>
+        <w:t>The system should prompt the user for which days they want to add the event to</w:t>
+      </w:r>
+    </w:p>
+    <w:p>
+      <w:r>
+        <w:tab/>
+        <w:t>5.3 The system should prompt the user for the starting time before adding the event</w:t>
+      </w:r>
+    </w:p>
+    <w:p>
+      <w:r>
+        <w:tab/>
+        <w:t>5.4 The system should prompt the user for the ending time before adding the event</w:t>
+      </w:r>
+    </w:p>
+    <w:p>
+      <w:r>
+        <w:tab/>
+        <w:t>5.5 The system should output a success message after the event has been successfully added</w:t>
+      </w:r>
+    </w:p>
+    <w:p/>
     <w:p>
       <w:pPr>
         <w:pStyle w:val="ListParagraph"/>
@@ -652,16 +857,13 @@
           <w:b/>
         </w:rPr>
       </w:pPr>
-      <w:bookmarkStart w:id="0" w:name="_GoBack"/>
       <w:r>
         <w:rPr>
           <w:b/>
         </w:rPr>
-        <w:lastRenderedPageBreak/>
         <w:t xml:space="preserve">Use Case Diagram </w:t>
       </w:r>
     </w:p>
-    <w:bookmarkEnd w:id="0"/>
     <w:p/>
     <w:sectPr>
       <w:pgSz w:w="12240" w:h="15840"/>

</xml_diff>